<commit_message>
Added/changed tests in Test Spec 1.4 and Added list of test data in new folder 'Test Data'.
</commit_message>
<xml_diff>
--- a/FinalDocs/Test_Specification 1.4.docx
+++ b/FinalDocs/Test_Specification 1.4.docx
@@ -6531,7 +6531,19 @@
               <w:rPr>
                 <w:rFonts w:ascii="Helvetica" w:hAnsi="Helvetica"/>
               </w:rPr>
-              <w:t>Invalid data is added, an error message should be displayed. This error message should state the problem that has occurred.</w:t>
+              <w:t xml:space="preserve">Invalid data is added, an error message should </w:t>
+            </w:r>
+            <w:r>
+              <w:rPr>
+                <w:rFonts w:ascii="Helvetica" w:hAnsi="Helvetica"/>
+              </w:rPr>
+              <w:t>pop up</w:t>
+            </w:r>
+            <w:r>
+              <w:rPr>
+                <w:rFonts w:ascii="Helvetica" w:hAnsi="Helvetica"/>
+              </w:rPr>
+              <w:t>. This error message should state the problem that has occurred.</w:t>
             </w:r>
           </w:p>
         </w:tc>
@@ -6692,7 +6704,31 @@
               <w:rPr>
                 <w:rFonts w:ascii="Helvetica" w:hAnsi="Helvetica"/>
               </w:rPr>
-              <w:t xml:space="preserve"> an error message occurs alerting the user and the selling application is rejected.</w:t>
+              <w:t xml:space="preserve"> an error message </w:t>
+            </w:r>
+            <w:r>
+              <w:rPr>
+                <w:rFonts w:ascii="Helvetica" w:hAnsi="Helvetica"/>
+              </w:rPr>
+              <w:t>pops up</w:t>
+            </w:r>
+            <w:r>
+              <w:rPr>
+                <w:rFonts w:ascii="Helvetica" w:hAnsi="Helvetica"/>
+              </w:rPr>
+              <w:t xml:space="preserve"> </w:t>
+            </w:r>
+            <w:r>
+              <w:rPr>
+                <w:rFonts w:ascii="Helvetica" w:hAnsi="Helvetica"/>
+              </w:rPr>
+              <w:t>prompting</w:t>
+            </w:r>
+            <w:r>
+              <w:rPr>
+                <w:rFonts w:ascii="Helvetica" w:hAnsi="Helvetica"/>
+              </w:rPr>
+              <w:t xml:space="preserve"> the user and the selling application is rejected.</w:t>
             </w:r>
           </w:p>
         </w:tc>
@@ -6750,7 +6786,33 @@
               <w:rPr>
                 <w:rFonts w:ascii="Helvetica" w:hAnsi="Helvetica"/>
               </w:rPr>
-              <w:t>Error message should occur when ‘apply’ is hit to put the monster up for sale alerting the user that an invalid selling value has been entered and the monster will not be put up for sale.</w:t>
+              <w:t xml:space="preserve">Error message should </w:t>
+            </w:r>
+            <w:r>
+              <w:rPr>
+                <w:rFonts w:ascii="Helvetica" w:hAnsi="Helvetica"/>
+              </w:rPr>
+              <w:t>pop up</w:t>
+            </w:r>
+            <w:r>
+              <w:rPr>
+                <w:rFonts w:ascii="Helvetica" w:hAnsi="Helvetica"/>
+              </w:rPr>
+              <w:t xml:space="preserve"> when ‘apply’ is hit to put the monster up for sale </w:t>
+            </w:r>
+            <w:proofErr w:type="spellStart"/>
+            <w:r>
+              <w:rPr>
+                <w:rFonts w:ascii="Helvetica" w:hAnsi="Helvetica"/>
+              </w:rPr>
+              <w:t>pompting</w:t>
+            </w:r>
+            <w:proofErr w:type="spellEnd"/>
+            <w:r>
+              <w:rPr>
+                <w:rFonts w:ascii="Helvetica" w:hAnsi="Helvetica"/>
+              </w:rPr>
+              <w:t xml:space="preserve"> the user that an invalid selling value has been entered and the monster will not be put up for sale.</w:t>
             </w:r>
           </w:p>
         </w:tc>
@@ -7020,6 +7082,7 @@
             <w:tcW w:w="1732" w:type="dxa"/>
             <w:tcBorders>
               <w:left w:val="single" w:sz="2" w:space="0" w:color="000000"/>
+              <w:bottom w:val="single" w:sz="2" w:space="0" w:color="000000"/>
             </w:tcBorders>
             <w:tcMar>
               <w:top w:w="55" w:type="dxa"/>
@@ -7049,6 +7112,7 @@
             <w:tcW w:w="2384" w:type="dxa"/>
             <w:tcBorders>
               <w:left w:val="single" w:sz="2" w:space="0" w:color="000000"/>
+              <w:bottom w:val="single" w:sz="2" w:space="0" w:color="000000"/>
             </w:tcBorders>
             <w:tcMar>
               <w:top w:w="55" w:type="dxa"/>
@@ -7077,26 +7141,27 @@
             <w:tcW w:w="2816" w:type="dxa"/>
             <w:tcBorders>
               <w:left w:val="single" w:sz="2" w:space="0" w:color="000000"/>
-            </w:tcBorders>
-            <w:tcMar>
-              <w:top w:w="55" w:type="dxa"/>
-              <w:left w:w="55" w:type="dxa"/>
-              <w:bottom w:w="55" w:type="dxa"/>
-              <w:right w:w="55" w:type="dxa"/>
-            </w:tcMar>
-          </w:tcPr>
-          <w:p>
-            <w:pPr>
-              <w:pStyle w:val="TableContents"/>
-              <w:rPr>
-                <w:rFonts w:ascii="Helvetica" w:hAnsi="Helvetica"/>
-              </w:rPr>
-            </w:pPr>
-            <w:r>
-              <w:rPr>
-                <w:rFonts w:ascii="Helvetica" w:hAnsi="Helvetica"/>
-              </w:rPr>
-              <w:t>Check that if an invalid cash value (negative figure, ‘0’, or non-numerical value) is entered for a monster when ‘apply’ is hit to put the monster up for breeding; an error message occurs alerting the user and the breeding application is rejected.</w:t>
+              <w:bottom w:val="single" w:sz="2" w:space="0" w:color="000000"/>
+            </w:tcBorders>
+            <w:tcMar>
+              <w:top w:w="55" w:type="dxa"/>
+              <w:left w:w="55" w:type="dxa"/>
+              <w:bottom w:w="55" w:type="dxa"/>
+              <w:right w:w="55" w:type="dxa"/>
+            </w:tcMar>
+          </w:tcPr>
+          <w:p>
+            <w:pPr>
+              <w:pStyle w:val="TableContents"/>
+              <w:rPr>
+                <w:rFonts w:ascii="Helvetica" w:hAnsi="Helvetica"/>
+              </w:rPr>
+            </w:pPr>
+            <w:r>
+              <w:rPr>
+                <w:rFonts w:ascii="Helvetica" w:hAnsi="Helvetica"/>
+              </w:rPr>
+              <w:t>Check that a monster can only be bought if the user has enough cash to buy the monster.</w:t>
             </w:r>
           </w:p>
         </w:tc>
@@ -7105,26 +7170,27 @@
             <w:tcW w:w="2050" w:type="dxa"/>
             <w:tcBorders>
               <w:left w:val="single" w:sz="2" w:space="0" w:color="000000"/>
-            </w:tcBorders>
-            <w:tcMar>
-              <w:top w:w="55" w:type="dxa"/>
-              <w:left w:w="55" w:type="dxa"/>
-              <w:bottom w:w="55" w:type="dxa"/>
-              <w:right w:w="55" w:type="dxa"/>
-            </w:tcMar>
-          </w:tcPr>
-          <w:p>
-            <w:pPr>
-              <w:pStyle w:val="TableContents"/>
-              <w:rPr>
-                <w:rFonts w:ascii="Helvetica" w:hAnsi="Helvetica"/>
-              </w:rPr>
-            </w:pPr>
-            <w:r>
-              <w:rPr>
-                <w:rFonts w:ascii="Helvetica" w:hAnsi="Helvetica"/>
-              </w:rPr>
-              <w:t>User enters in ‘0’, ‘-2’ and ‘7ha1’ over 3 separate tests into the breeding value field for a monster when putting them up for breeding.</w:t>
+              <w:bottom w:val="single" w:sz="2" w:space="0" w:color="000000"/>
+            </w:tcBorders>
+            <w:tcMar>
+              <w:top w:w="55" w:type="dxa"/>
+              <w:left w:w="55" w:type="dxa"/>
+              <w:bottom w:w="55" w:type="dxa"/>
+              <w:right w:w="55" w:type="dxa"/>
+            </w:tcMar>
+          </w:tcPr>
+          <w:p>
+            <w:pPr>
+              <w:pStyle w:val="TableContents"/>
+              <w:rPr>
+                <w:rFonts w:ascii="Helvetica" w:hAnsi="Helvetica"/>
+              </w:rPr>
+            </w:pPr>
+            <w:r>
+              <w:rPr>
+                <w:rFonts w:ascii="Helvetica" w:hAnsi="Helvetica"/>
+              </w:rPr>
+              <w:t>User tries to buy a monster they cannot afford.</w:t>
             </w:r>
           </w:p>
         </w:tc>
@@ -7133,50 +7199,27 @@
             <w:tcW w:w="2984" w:type="dxa"/>
             <w:tcBorders>
               <w:left w:val="single" w:sz="2" w:space="0" w:color="000000"/>
-            </w:tcBorders>
-            <w:tcMar>
-              <w:top w:w="55" w:type="dxa"/>
-              <w:left w:w="55" w:type="dxa"/>
-              <w:bottom w:w="55" w:type="dxa"/>
-              <w:right w:w="55" w:type="dxa"/>
-            </w:tcMar>
-          </w:tcPr>
-          <w:p>
-            <w:pPr>
-              <w:pStyle w:val="TableContents"/>
-              <w:rPr>
-                <w:rFonts w:ascii="Helvetica" w:hAnsi="Helvetica"/>
-              </w:rPr>
-            </w:pPr>
-            <w:r>
-              <w:rPr>
-                <w:rFonts w:ascii="Helvetica" w:hAnsi="Helvetica"/>
-              </w:rPr>
-              <w:t xml:space="preserve">Error message should occur when ‘apply’ is hit to put the monster up for breeding alerting the user that an invalid </w:t>
-            </w:r>
-            <w:r>
-              <w:rPr>
-                <w:rFonts w:ascii="Helvetica" w:hAnsi="Helvetica"/>
-              </w:rPr>
-              <w:t>breeding</w:t>
-            </w:r>
-            <w:r>
-              <w:rPr>
-                <w:rFonts w:ascii="Helvetica" w:hAnsi="Helvetica"/>
-              </w:rPr>
-              <w:t xml:space="preserve"> value has been entered and the monster will not be put up for </w:t>
-            </w:r>
-            <w:r>
-              <w:rPr>
-                <w:rFonts w:ascii="Helvetica" w:hAnsi="Helvetica"/>
-              </w:rPr>
-              <w:t>breeding</w:t>
-            </w:r>
-            <w:r>
-              <w:rPr>
-                <w:rFonts w:ascii="Helvetica" w:hAnsi="Helvetica"/>
-              </w:rPr>
-              <w:t>.</w:t>
+              <w:bottom w:val="single" w:sz="2" w:space="0" w:color="000000"/>
+            </w:tcBorders>
+            <w:tcMar>
+              <w:top w:w="55" w:type="dxa"/>
+              <w:left w:w="55" w:type="dxa"/>
+              <w:bottom w:w="55" w:type="dxa"/>
+              <w:right w:w="55" w:type="dxa"/>
+            </w:tcMar>
+          </w:tcPr>
+          <w:p>
+            <w:pPr>
+              <w:pStyle w:val="TableContents"/>
+              <w:rPr>
+                <w:rFonts w:ascii="Helvetica" w:hAnsi="Helvetica"/>
+              </w:rPr>
+            </w:pPr>
+            <w:r>
+              <w:rPr>
+                <w:rFonts w:ascii="Helvetica" w:hAnsi="Helvetica"/>
+              </w:rPr>
+              <w:t>Error message should pop up prompting the user that they cannot afford the monster and the transaction is rejected.</w:t>
             </w:r>
           </w:p>
         </w:tc>
@@ -7185,6 +7228,7 @@
             <w:tcW w:w="2582" w:type="dxa"/>
             <w:tcBorders>
               <w:left w:val="single" w:sz="2" w:space="0" w:color="000000"/>
+              <w:bottom w:val="single" w:sz="2" w:space="0" w:color="000000"/>
               <w:right w:val="single" w:sz="2" w:space="0" w:color="000000"/>
             </w:tcBorders>
             <w:tcMar>
@@ -7222,7 +7266,6 @@
             <w:tcW w:w="1732" w:type="dxa"/>
             <w:tcBorders>
               <w:left w:val="single" w:sz="2" w:space="0" w:color="000000"/>
-              <w:bottom w:val="single" w:sz="2" w:space="0" w:color="000000"/>
             </w:tcBorders>
             <w:tcMar>
               <w:top w:w="55" w:type="dxa"/>
@@ -7251,7 +7294,6 @@
             <w:tcW w:w="2384" w:type="dxa"/>
             <w:tcBorders>
               <w:left w:val="single" w:sz="2" w:space="0" w:color="000000"/>
-              <w:bottom w:val="single" w:sz="2" w:space="0" w:color="000000"/>
             </w:tcBorders>
             <w:tcMar>
               <w:top w:w="55" w:type="dxa"/>
@@ -7280,7 +7322,255 @@
             <w:tcW w:w="2816" w:type="dxa"/>
             <w:tcBorders>
               <w:left w:val="single" w:sz="2" w:space="0" w:color="000000"/>
-              <w:bottom w:val="single" w:sz="2" w:space="0" w:color="000000"/>
+            </w:tcBorders>
+            <w:tcMar>
+              <w:top w:w="55" w:type="dxa"/>
+              <w:left w:w="55" w:type="dxa"/>
+              <w:bottom w:w="55" w:type="dxa"/>
+              <w:right w:w="55" w:type="dxa"/>
+            </w:tcMar>
+          </w:tcPr>
+          <w:p>
+            <w:pPr>
+              <w:pStyle w:val="TableContents"/>
+              <w:rPr>
+                <w:rFonts w:ascii="Helvetica" w:hAnsi="Helvetica"/>
+              </w:rPr>
+            </w:pPr>
+            <w:r>
+              <w:rPr>
+                <w:rFonts w:ascii="Helvetica" w:hAnsi="Helvetica"/>
+              </w:rPr>
+              <w:t xml:space="preserve">Check that if an invalid cash value (negative figure, ‘0’, or non-numerical value) is entered for a monster when ‘apply’ is hit to put the monster up for breeding; an error message </w:t>
+            </w:r>
+            <w:r>
+              <w:rPr>
+                <w:rFonts w:ascii="Helvetica" w:hAnsi="Helvetica"/>
+              </w:rPr>
+              <w:t>pops up</w:t>
+            </w:r>
+            <w:r>
+              <w:rPr>
+                <w:rFonts w:ascii="Helvetica" w:hAnsi="Helvetica"/>
+              </w:rPr>
+              <w:t xml:space="preserve"> </w:t>
+            </w:r>
+            <w:r>
+              <w:rPr>
+                <w:rFonts w:ascii="Helvetica" w:hAnsi="Helvetica"/>
+              </w:rPr>
+              <w:t>prompt</w:t>
+            </w:r>
+            <w:r>
+              <w:rPr>
+                <w:rFonts w:ascii="Helvetica" w:hAnsi="Helvetica"/>
+              </w:rPr>
+              <w:t>ing the user and the breeding application is rejected.</w:t>
+            </w:r>
+          </w:p>
+        </w:tc>
+        <w:tc>
+          <w:tcPr>
+            <w:tcW w:w="2050" w:type="dxa"/>
+            <w:tcBorders>
+              <w:left w:val="single" w:sz="2" w:space="0" w:color="000000"/>
+            </w:tcBorders>
+            <w:tcMar>
+              <w:top w:w="55" w:type="dxa"/>
+              <w:left w:w="55" w:type="dxa"/>
+              <w:bottom w:w="55" w:type="dxa"/>
+              <w:right w:w="55" w:type="dxa"/>
+            </w:tcMar>
+          </w:tcPr>
+          <w:p>
+            <w:pPr>
+              <w:pStyle w:val="TableContents"/>
+              <w:rPr>
+                <w:rFonts w:ascii="Helvetica" w:hAnsi="Helvetica"/>
+              </w:rPr>
+            </w:pPr>
+            <w:r>
+              <w:rPr>
+                <w:rFonts w:ascii="Helvetica" w:hAnsi="Helvetica"/>
+              </w:rPr>
+              <w:t>User enters in ‘0’, ‘-2’ and ‘7ha1’ over 3 separate tests into the breeding value field for a monster when putting them up for breeding.</w:t>
+            </w:r>
+          </w:p>
+        </w:tc>
+        <w:tc>
+          <w:tcPr>
+            <w:tcW w:w="2984" w:type="dxa"/>
+            <w:tcBorders>
+              <w:left w:val="single" w:sz="2" w:space="0" w:color="000000"/>
+            </w:tcBorders>
+            <w:tcMar>
+              <w:top w:w="55" w:type="dxa"/>
+              <w:left w:w="55" w:type="dxa"/>
+              <w:bottom w:w="55" w:type="dxa"/>
+              <w:right w:w="55" w:type="dxa"/>
+            </w:tcMar>
+          </w:tcPr>
+          <w:p>
+            <w:pPr>
+              <w:pStyle w:val="TableContents"/>
+              <w:rPr>
+                <w:rFonts w:ascii="Helvetica" w:hAnsi="Helvetica"/>
+              </w:rPr>
+            </w:pPr>
+            <w:r>
+              <w:rPr>
+                <w:rFonts w:ascii="Helvetica" w:hAnsi="Helvetica"/>
+              </w:rPr>
+              <w:t xml:space="preserve">Error message should </w:t>
+            </w:r>
+            <w:r>
+              <w:rPr>
+                <w:rFonts w:ascii="Helvetica" w:hAnsi="Helvetica"/>
+              </w:rPr>
+              <w:t>pop up</w:t>
+            </w:r>
+            <w:r>
+              <w:rPr>
+                <w:rFonts w:ascii="Helvetica" w:hAnsi="Helvetica"/>
+              </w:rPr>
+              <w:t xml:space="preserve"> when ‘apply’ is hit to put the monster up for breeding </w:t>
+            </w:r>
+            <w:r>
+              <w:rPr>
+                <w:rFonts w:ascii="Helvetica" w:hAnsi="Helvetica"/>
+              </w:rPr>
+              <w:t>prompting</w:t>
+            </w:r>
+            <w:r>
+              <w:rPr>
+                <w:rFonts w:ascii="Helvetica" w:hAnsi="Helvetica"/>
+              </w:rPr>
+              <w:t xml:space="preserve"> the user that an invalid </w:t>
+            </w:r>
+            <w:r>
+              <w:rPr>
+                <w:rFonts w:ascii="Helvetica" w:hAnsi="Helvetica"/>
+              </w:rPr>
+              <w:t>breeding</w:t>
+            </w:r>
+            <w:r>
+              <w:rPr>
+                <w:rFonts w:ascii="Helvetica" w:hAnsi="Helvetica"/>
+              </w:rPr>
+              <w:t xml:space="preserve"> value has been entered and the monster will not be put up for </w:t>
+            </w:r>
+            <w:r>
+              <w:rPr>
+                <w:rFonts w:ascii="Helvetica" w:hAnsi="Helvetica"/>
+              </w:rPr>
+              <w:t>breeding</w:t>
+            </w:r>
+            <w:r>
+              <w:rPr>
+                <w:rFonts w:ascii="Helvetica" w:hAnsi="Helvetica"/>
+              </w:rPr>
+              <w:t>.</w:t>
+            </w:r>
+          </w:p>
+        </w:tc>
+        <w:tc>
+          <w:tcPr>
+            <w:tcW w:w="2582" w:type="dxa"/>
+            <w:tcBorders>
+              <w:left w:val="single" w:sz="2" w:space="0" w:color="000000"/>
+              <w:right w:val="single" w:sz="2" w:space="0" w:color="000000"/>
+            </w:tcBorders>
+            <w:tcMar>
+              <w:top w:w="55" w:type="dxa"/>
+              <w:left w:w="55" w:type="dxa"/>
+              <w:bottom w:w="55" w:type="dxa"/>
+              <w:right w:w="55" w:type="dxa"/>
+            </w:tcMar>
+          </w:tcPr>
+          <w:p>
+            <w:pPr>
+              <w:pStyle w:val="TableContents"/>
+              <w:rPr>
+                <w:rFonts w:ascii="Helvetica" w:hAnsi="Helvetica"/>
+              </w:rPr>
+            </w:pPr>
+            <w:r>
+              <w:rPr>
+                <w:rFonts w:ascii="Helvetica" w:hAnsi="Helvetica"/>
+              </w:rPr>
+              <w:t>If error message appears correctly, then tests have passed.</w:t>
+            </w:r>
+          </w:p>
+        </w:tc>
+      </w:tr>
+      <w:tr>
+        <w:tblPrEx>
+          <w:tblCellMar>
+            <w:top w:w="0" w:type="dxa"/>
+            <w:bottom w:w="0" w:type="dxa"/>
+          </w:tblCellMar>
+        </w:tblPrEx>
+        <w:tc>
+          <w:tcPr>
+            <w:tcW w:w="1732" w:type="dxa"/>
+            <w:tcBorders>
+              <w:left w:val="single" w:sz="2" w:space="0" w:color="000000"/>
+            </w:tcBorders>
+            <w:tcMar>
+              <w:top w:w="55" w:type="dxa"/>
+              <w:left w:w="55" w:type="dxa"/>
+              <w:bottom w:w="55" w:type="dxa"/>
+              <w:right w:w="55" w:type="dxa"/>
+            </w:tcMar>
+          </w:tcPr>
+          <w:p>
+            <w:pPr>
+              <w:pStyle w:val="TableContents"/>
+              <w:rPr>
+                <w:rFonts w:ascii="Helvetica" w:hAnsi="Helvetica"/>
+              </w:rPr>
+            </w:pPr>
+            <w:r>
+              <w:rPr>
+                <w:rFonts w:ascii="Helvetica" w:hAnsi="Helvetica"/>
+              </w:rPr>
+              <w:t>SE-TS-030</w:t>
+            </w:r>
+          </w:p>
+        </w:tc>
+        <w:tc>
+          <w:tcPr>
+            <w:tcW w:w="2384" w:type="dxa"/>
+            <w:tcBorders>
+              <w:left w:val="single" w:sz="2" w:space="0" w:color="000000"/>
+            </w:tcBorders>
+            <w:tcMar>
+              <w:top w:w="55" w:type="dxa"/>
+              <w:left w:w="55" w:type="dxa"/>
+              <w:bottom w:w="55" w:type="dxa"/>
+              <w:right w:w="55" w:type="dxa"/>
+            </w:tcMar>
+          </w:tcPr>
+          <w:p>
+            <w:pPr>
+              <w:pStyle w:val="TableContents"/>
+              <w:rPr>
+                <w:rFonts w:ascii="Helvetica" w:hAnsi="Helvetica"/>
+              </w:rPr>
+            </w:pPr>
+            <w:r>
+              <w:rPr>
+                <w:rFonts w:ascii="Helvetica" w:hAnsi="Helvetica"/>
+              </w:rPr>
+              <w:t>FR5/FR6</w:t>
+            </w:r>
+          </w:p>
+        </w:tc>
+        <w:tc>
+          <w:tcPr>
+            <w:tcW w:w="2816" w:type="dxa"/>
+            <w:tcBorders>
+              <w:left w:val="single" w:sz="2" w:space="0" w:color="000000"/>
             </w:tcBorders>
             <w:tcMar>
               <w:top w:w="55" w:type="dxa"/>
@@ -7333,7 +7623,6 @@
             <w:tcW w:w="2050" w:type="dxa"/>
             <w:tcBorders>
               <w:left w:val="single" w:sz="2" w:space="0" w:color="000000"/>
-              <w:bottom w:val="single" w:sz="2" w:space="0" w:color="000000"/>
             </w:tcBorders>
             <w:tcMar>
               <w:top w:w="55" w:type="dxa"/>
@@ -7386,7 +7675,6 @@
             <w:tcW w:w="2984" w:type="dxa"/>
             <w:tcBorders>
               <w:left w:val="single" w:sz="2" w:space="0" w:color="000000"/>
-              <w:bottom w:val="single" w:sz="2" w:space="0" w:color="000000"/>
             </w:tcBorders>
             <w:tcMar>
               <w:top w:w="55" w:type="dxa"/>
@@ -7439,7 +7727,6 @@
             <w:tcW w:w="2582" w:type="dxa"/>
             <w:tcBorders>
               <w:left w:val="single" w:sz="2" w:space="0" w:color="000000"/>
-              <w:bottom w:val="single" w:sz="2" w:space="0" w:color="000000"/>
               <w:right w:val="single" w:sz="2" w:space="0" w:color="000000"/>
             </w:tcBorders>
             <w:tcMar>
@@ -7485,6 +7772,220 @@
                 <w:rFonts w:ascii="Helvetica" w:hAnsi="Helvetica"/>
               </w:rPr>
               <w:t xml:space="preserve"> and the others are correctly not, then test has passed.</w:t>
+            </w:r>
+          </w:p>
+        </w:tc>
+      </w:tr>
+      <w:tr>
+        <w:tblPrEx>
+          <w:tblCellMar>
+            <w:top w:w="0" w:type="dxa"/>
+            <w:bottom w:w="0" w:type="dxa"/>
+          </w:tblCellMar>
+        </w:tblPrEx>
+        <w:tc>
+          <w:tcPr>
+            <w:tcW w:w="1732" w:type="dxa"/>
+            <w:tcBorders>
+              <w:left w:val="single" w:sz="2" w:space="0" w:color="000000"/>
+              <w:bottom w:val="single" w:sz="2" w:space="0" w:color="000000"/>
+            </w:tcBorders>
+            <w:tcMar>
+              <w:top w:w="55" w:type="dxa"/>
+              <w:left w:w="55" w:type="dxa"/>
+              <w:bottom w:w="55" w:type="dxa"/>
+              <w:right w:w="55" w:type="dxa"/>
+            </w:tcMar>
+          </w:tcPr>
+          <w:p>
+            <w:pPr>
+              <w:pStyle w:val="TableContents"/>
+              <w:rPr>
+                <w:rFonts w:ascii="Helvetica" w:hAnsi="Helvetica"/>
+              </w:rPr>
+            </w:pPr>
+            <w:r>
+              <w:rPr>
+                <w:rFonts w:ascii="Helvetica" w:hAnsi="Helvetica"/>
+              </w:rPr>
+              <w:t>SE-TS-031</w:t>
+            </w:r>
+          </w:p>
+        </w:tc>
+        <w:tc>
+          <w:tcPr>
+            <w:tcW w:w="2384" w:type="dxa"/>
+            <w:tcBorders>
+              <w:left w:val="single" w:sz="2" w:space="0" w:color="000000"/>
+              <w:bottom w:val="single" w:sz="2" w:space="0" w:color="000000"/>
+            </w:tcBorders>
+            <w:tcMar>
+              <w:top w:w="55" w:type="dxa"/>
+              <w:left w:w="55" w:type="dxa"/>
+              <w:bottom w:w="55" w:type="dxa"/>
+              <w:right w:w="55" w:type="dxa"/>
+            </w:tcMar>
+          </w:tcPr>
+          <w:p>
+            <w:pPr>
+              <w:pStyle w:val="TableContents"/>
+              <w:rPr>
+                <w:rFonts w:ascii="Helvetica" w:hAnsi="Helvetica"/>
+              </w:rPr>
+            </w:pPr>
+            <w:r>
+              <w:rPr>
+                <w:rFonts w:ascii="Helvetica" w:hAnsi="Helvetica"/>
+              </w:rPr>
+              <w:t>FR5/FR6</w:t>
+            </w:r>
+          </w:p>
+        </w:tc>
+        <w:tc>
+          <w:tcPr>
+            <w:tcW w:w="2816" w:type="dxa"/>
+            <w:tcBorders>
+              <w:left w:val="single" w:sz="2" w:space="0" w:color="000000"/>
+              <w:bottom w:val="single" w:sz="2" w:space="0" w:color="000000"/>
+            </w:tcBorders>
+            <w:tcMar>
+              <w:top w:w="55" w:type="dxa"/>
+              <w:left w:w="55" w:type="dxa"/>
+              <w:bottom w:w="55" w:type="dxa"/>
+              <w:right w:w="55" w:type="dxa"/>
+            </w:tcMar>
+          </w:tcPr>
+          <w:p>
+            <w:pPr>
+              <w:pStyle w:val="TableContents"/>
+              <w:rPr>
+                <w:rFonts w:ascii="Helvetica" w:hAnsi="Helvetica"/>
+              </w:rPr>
+            </w:pPr>
+            <w:r>
+              <w:rPr>
+                <w:rFonts w:ascii="Helvetica" w:hAnsi="Helvetica"/>
+              </w:rPr>
+              <w:t xml:space="preserve">Check that a monster </w:t>
+            </w:r>
+            <w:r>
+              <w:rPr>
+                <w:rFonts w:ascii="Helvetica" w:hAnsi="Helvetica"/>
+              </w:rPr>
+              <w:lastRenderedPageBreak/>
+              <w:t>can only be ‘rented’ for breeding if the user has enough cash to ‘rent’ the monster for breeding.</w:t>
+            </w:r>
+          </w:p>
+        </w:tc>
+        <w:tc>
+          <w:tcPr>
+            <w:tcW w:w="2050" w:type="dxa"/>
+            <w:tcBorders>
+              <w:left w:val="single" w:sz="2" w:space="0" w:color="000000"/>
+              <w:bottom w:val="single" w:sz="2" w:space="0" w:color="000000"/>
+            </w:tcBorders>
+            <w:tcMar>
+              <w:top w:w="55" w:type="dxa"/>
+              <w:left w:w="55" w:type="dxa"/>
+              <w:bottom w:w="55" w:type="dxa"/>
+              <w:right w:w="55" w:type="dxa"/>
+            </w:tcMar>
+          </w:tcPr>
+          <w:p>
+            <w:pPr>
+              <w:pStyle w:val="TableContents"/>
+              <w:rPr>
+                <w:rFonts w:ascii="Helvetica" w:hAnsi="Helvetica"/>
+              </w:rPr>
+            </w:pPr>
+            <w:r>
+              <w:rPr>
+                <w:rFonts w:ascii="Helvetica" w:hAnsi="Helvetica"/>
+              </w:rPr>
+              <w:lastRenderedPageBreak/>
+              <w:t xml:space="preserve">User tries to ‘rent’ </w:t>
+            </w:r>
+            <w:r>
+              <w:rPr>
+                <w:rFonts w:ascii="Helvetica" w:hAnsi="Helvetica"/>
+              </w:rPr>
+              <w:lastRenderedPageBreak/>
+              <w:t>a monster for breeding they cannot afford.</w:t>
+            </w:r>
+          </w:p>
+        </w:tc>
+        <w:tc>
+          <w:tcPr>
+            <w:tcW w:w="2984" w:type="dxa"/>
+            <w:tcBorders>
+              <w:left w:val="single" w:sz="2" w:space="0" w:color="000000"/>
+              <w:bottom w:val="single" w:sz="2" w:space="0" w:color="000000"/>
+            </w:tcBorders>
+            <w:tcMar>
+              <w:top w:w="55" w:type="dxa"/>
+              <w:left w:w="55" w:type="dxa"/>
+              <w:bottom w:w="55" w:type="dxa"/>
+              <w:right w:w="55" w:type="dxa"/>
+            </w:tcMar>
+          </w:tcPr>
+          <w:p>
+            <w:pPr>
+              <w:pStyle w:val="TableContents"/>
+              <w:rPr>
+                <w:rFonts w:ascii="Helvetica" w:hAnsi="Helvetica"/>
+              </w:rPr>
+            </w:pPr>
+            <w:r>
+              <w:rPr>
+                <w:rFonts w:ascii="Helvetica" w:hAnsi="Helvetica"/>
+              </w:rPr>
+              <w:lastRenderedPageBreak/>
+              <w:t xml:space="preserve">Error message should pop </w:t>
+            </w:r>
+            <w:r>
+              <w:rPr>
+                <w:rFonts w:ascii="Helvetica" w:hAnsi="Helvetica"/>
+              </w:rPr>
+              <w:lastRenderedPageBreak/>
+              <w:t>up prompting the user that they cannot afford the monster and the transaction is rejected.</w:t>
+            </w:r>
+          </w:p>
+        </w:tc>
+        <w:tc>
+          <w:tcPr>
+            <w:tcW w:w="2582" w:type="dxa"/>
+            <w:tcBorders>
+              <w:left w:val="single" w:sz="2" w:space="0" w:color="000000"/>
+              <w:bottom w:val="single" w:sz="2" w:space="0" w:color="000000"/>
+              <w:right w:val="single" w:sz="2" w:space="0" w:color="000000"/>
+            </w:tcBorders>
+            <w:tcMar>
+              <w:top w:w="55" w:type="dxa"/>
+              <w:left w:w="55" w:type="dxa"/>
+              <w:bottom w:w="55" w:type="dxa"/>
+              <w:right w:w="55" w:type="dxa"/>
+            </w:tcMar>
+          </w:tcPr>
+          <w:p>
+            <w:pPr>
+              <w:pStyle w:val="TableContents"/>
+              <w:rPr>
+                <w:rFonts w:ascii="Helvetica" w:hAnsi="Helvetica"/>
+              </w:rPr>
+            </w:pPr>
+            <w:r>
+              <w:rPr>
+                <w:rFonts w:ascii="Helvetica" w:hAnsi="Helvetica"/>
+              </w:rPr>
+              <w:lastRenderedPageBreak/>
+              <w:t xml:space="preserve">If error message </w:t>
+            </w:r>
+            <w:r>
+              <w:rPr>
+                <w:rFonts w:ascii="Helvetica" w:hAnsi="Helvetica"/>
+              </w:rPr>
+              <w:lastRenderedPageBreak/>
+              <w:t>appears correctly, then tests have passed.</w:t>
             </w:r>
             <w:bookmarkStart w:id="0" w:name="_GoBack"/>
             <w:bookmarkEnd w:id="0"/>

</xml_diff>

<commit_message>
Finalised Test Spec 1.4
</commit_message>
<xml_diff>
--- a/FinalDocs/Test_Specification 1.4.docx
+++ b/FinalDocs/Test_Specification 1.4.docx
@@ -625,10 +625,7 @@
         <w:pStyle w:val="Contents1"/>
       </w:pPr>
       <w:r>
-        <w:t>1.</w:t>
-      </w:r>
-      <w:r>
-        <w:t xml:space="preserve"> Introduction</w:t>
+        <w:t>1. Introduction</w:t>
       </w:r>
       <w:r>
         <w:tab/>
@@ -811,13 +808,7 @@
         <w:rPr>
           <w:rFonts w:ascii="Helvetica" w:hAnsi="Helvetica"/>
         </w:rPr>
-        <w:t>This Test Specification document will show what tests will be n</w:t>
-      </w:r>
-      <w:r>
-        <w:rPr>
-          <w:rFonts w:ascii="Helvetica" w:hAnsi="Helvetica"/>
-        </w:rPr>
-        <w:t>eeded before the actual testing of the code, and how we plan to test these functions. Additional tests may be added under the Software</w:t>
+        <w:t>This Test Specification document will show what tests will be needed before the actual testing of the code, and how we plan to test these functions. Additional tests may be added under the Software</w:t>
       </w:r>
       <w:r>
         <w:rPr>
@@ -857,13 +848,7 @@
         <w:rPr>
           <w:rFonts w:ascii="Helvetica" w:hAnsi="Helvetica"/>
         </w:rPr>
-        <w:t xml:space="preserve">The main objective of this document is to show all the tests which </w:t>
-      </w:r>
-      <w:r>
-        <w:rPr>
-          <w:rFonts w:ascii="Helvetica" w:hAnsi="Helvetica"/>
-        </w:rPr>
-        <w:t xml:space="preserve">will cover each function in its functional requirement category. The tests will consist of a test reference, any inputs and outputs, what functional requirement category </w:t>
+        <w:t xml:space="preserve">The main objective of this document is to show all the tests which will cover each function in its functional requirement category. The tests will consist of a test reference, any inputs and outputs, what functional requirement category </w:t>
       </w:r>
       <w:r>
         <w:rPr>
@@ -875,13 +860,7 @@
         <w:rPr>
           <w:rFonts w:ascii="Helvetica" w:hAnsi="Helvetica"/>
         </w:rPr>
-        <w:t>, and the expected outcome. The test reference will be used in future t</w:t>
-      </w:r>
-      <w:r>
-        <w:rPr>
-          <w:rFonts w:ascii="Helvetica" w:hAnsi="Helvetica"/>
-        </w:rPr>
-        <w:t>esting.</w:t>
+        <w:t>, and the expected outcome. The test reference will be used in future testing.</w:t>
       </w:r>
     </w:p>
     <w:p>
@@ -968,13 +947,7 @@
         <w:rPr>
           <w:rFonts w:ascii="Helvetica" w:hAnsi="Helvetica"/>
         </w:rPr>
-        <w:t xml:space="preserve"> by the programmer who is working on that class. </w:t>
-      </w:r>
-      <w:r>
-        <w:rPr>
-          <w:rFonts w:ascii="Helvetica" w:hAnsi="Helvetica"/>
-        </w:rPr>
-        <w:t>This will be verified by the tester during the</w:t>
+        <w:t xml:space="preserve"> by the programmer who is working on that class. This will be verified by the tester during the</w:t>
       </w:r>
       <w:r>
         <w:rPr>
@@ -1002,13 +975,7 @@
         <w:rPr>
           <w:rFonts w:ascii="Helvetica" w:hAnsi="Helvetica"/>
         </w:rPr>
-        <w:t>Our ge</w:t>
-      </w:r>
-      <w:r>
-        <w:rPr>
-          <w:rFonts w:ascii="Helvetica" w:hAnsi="Helvetica"/>
-        </w:rPr>
-        <w:t xml:space="preserve">neral system testing will take place </w:t>
+        <w:t xml:space="preserve">Our general system testing will take place </w:t>
       </w:r>
       <w:r>
         <w:rPr>
@@ -1048,13 +1015,7 @@
         <w:rPr>
           <w:rFonts w:ascii="Helvetica" w:hAnsi="Helvetica"/>
         </w:rPr>
-        <w:t>no real-time tests for time-based events and server interaction will take place between m</w:t>
-      </w:r>
-      <w:r>
-        <w:rPr>
-          <w:rFonts w:ascii="Helvetica" w:hAnsi="Helvetica"/>
-        </w:rPr>
-        <w:t>embers of the group. The test data will be created based on the inputs required to fully test the functionality of the program.</w:t>
+        <w:t>no real-time tests for time-based events and server interaction will take place between members of the group. The test data will be created based on the inputs required to fully test the functionality of the program.</w:t>
       </w:r>
     </w:p>
     <w:p>
@@ -1088,13 +1049,7 @@
         <w:rPr>
           <w:rFonts w:ascii="Helvetica" w:hAnsi="Helvetica"/>
         </w:rPr>
-        <w:t xml:space="preserve"> real-time tests for tim</w:t>
-      </w:r>
-      <w:r>
-        <w:rPr>
-          <w:rFonts w:ascii="Helvetica" w:hAnsi="Helvetica"/>
-        </w:rPr>
-        <w:t>e-based events and server interaction will take place between members of the groups. The test data will be created based on the inputs required to fully test the functionality of the program.</w:t>
+        <w:t xml:space="preserve"> real-time tests for time-based events and server interaction will take place between members of the groups. The test data will be created based on the inputs required to fully test the functionality of the program.</w:t>
       </w:r>
     </w:p>
     <w:p>
@@ -1116,19 +1071,7 @@
         <w:rPr>
           <w:rFonts w:ascii="Helvetica" w:hAnsi="Helvetica"/>
         </w:rPr>
-        <w:t>The third environment will be contained within two to three gro</w:t>
-      </w:r>
-      <w:r>
-        <w:rPr>
-          <w:rFonts w:ascii="Helvetica" w:hAnsi="Helvetica"/>
-        </w:rPr>
-        <w:t>ups, more if possible, will use specific test data and real-time tests and events will occur. Server interaction will take place between members of all groups. The test data will be created based on the inputs required to fully test the functionality of th</w:t>
-      </w:r>
-      <w:r>
-        <w:rPr>
-          <w:rFonts w:ascii="Helvetica" w:hAnsi="Helvetica"/>
-        </w:rPr>
-        <w:t>e program.</w:t>
+        <w:t>The third environment will be contained within two to three groups, more if possible, will use specific test data and real-time tests and events will occur. Server interaction will take place between members of all groups. The test data will be created based on the inputs required to fully test the functionality of the program.</w:t>
       </w:r>
       <w:r>
         <w:rPr>
@@ -1175,14 +1118,6 @@
         <w:lastRenderedPageBreak/>
         <w:t>3. Test Table</w:t>
       </w:r>
-    </w:p>
-    <w:p>
-      <w:pPr>
-        <w:pStyle w:val="Textbody"/>
-        <w:rPr>
-          <w:rFonts w:ascii="Helvetica" w:hAnsi="Helvetica"/>
-        </w:rPr>
-      </w:pPr>
     </w:p>
     <w:tbl>
       <w:tblPr>
@@ -1204,12 +1139,6 @@
         <w:gridCol w:w="2582"/>
       </w:tblGrid>
       <w:tr>
-        <w:tblPrEx>
-          <w:tblCellMar>
-            <w:top w:w="0" w:type="dxa"/>
-            <w:bottom w:w="0" w:type="dxa"/>
-          </w:tblCellMar>
-        </w:tblPrEx>
         <w:tc>
           <w:tcPr>
             <w:tcW w:w="1732" w:type="dxa"/>
@@ -1417,12 +1346,6 @@
         </w:tc>
       </w:tr>
       <w:tr>
-        <w:tblPrEx>
-          <w:tblCellMar>
-            <w:top w:w="0" w:type="dxa"/>
-            <w:bottom w:w="0" w:type="dxa"/>
-          </w:tblCellMar>
-        </w:tblPrEx>
         <w:tc>
           <w:tcPr>
             <w:tcW w:w="1732" w:type="dxa"/>
@@ -1479,6 +1402,8 @@
               </w:rPr>
               <w:t>FR1/FR6</w:t>
             </w:r>
+            <w:bookmarkStart w:id="0" w:name="_GoBack"/>
+            <w:bookmarkEnd w:id="0"/>
           </w:p>
         </w:tc>
         <w:tc>
@@ -1600,12 +1525,6 @@
         </w:tc>
       </w:tr>
       <w:tr>
-        <w:tblPrEx>
-          <w:tblCellMar>
-            <w:top w:w="0" w:type="dxa"/>
-            <w:bottom w:w="0" w:type="dxa"/>
-          </w:tblCellMar>
-        </w:tblPrEx>
         <w:trPr>
           <w:trHeight w:val="2193"/>
         </w:trPr>
@@ -1721,13 +1640,7 @@
               <w:rPr>
                 <w:rFonts w:ascii="Helvetica" w:hAnsi="Helvetica"/>
               </w:rPr>
-              <w:t>Invalid data – either email address and/or p</w:t>
-            </w:r>
-            <w:r>
-              <w:rPr>
-                <w:rFonts w:ascii="Helvetica" w:hAnsi="Helvetica"/>
-              </w:rPr>
-              <w:t>assword not used or data that does not resemble an email address.</w:t>
+              <w:t>Invalid data – either email address and/or password not used or data that does not resemble an email address.</w:t>
             </w:r>
           </w:p>
         </w:tc>
@@ -1798,12 +1711,6 @@
         </w:tc>
       </w:tr>
       <w:tr>
-        <w:tblPrEx>
-          <w:tblCellMar>
-            <w:top w:w="0" w:type="dxa"/>
-            <w:bottom w:w="0" w:type="dxa"/>
-          </w:tblCellMar>
-        </w:tblPrEx>
         <w:tc>
           <w:tcPr>
             <w:tcW w:w="1732" w:type="dxa"/>
@@ -1981,12 +1888,6 @@
         </w:tc>
       </w:tr>
       <w:tr>
-        <w:tblPrEx>
-          <w:tblCellMar>
-            <w:top w:w="0" w:type="dxa"/>
-            <w:bottom w:w="0" w:type="dxa"/>
-          </w:tblCellMar>
-        </w:tblPrEx>
         <w:tc>
           <w:tcPr>
             <w:tcW w:w="1732" w:type="dxa"/>
@@ -2070,13 +1971,7 @@
               <w:rPr>
                 <w:rFonts w:ascii="Helvetica" w:hAnsi="Helvetica"/>
               </w:rPr>
-              <w:t xml:space="preserve">Check that sign-up details </w:t>
-            </w:r>
-            <w:r>
-              <w:rPr>
-                <w:rFonts w:ascii="Helvetica" w:hAnsi="Helvetica"/>
-              </w:rPr>
-              <w:t>are valid at registration.</w:t>
+              <w:t>Check that sign-up details are valid at registration.</w:t>
             </w:r>
           </w:p>
         </w:tc>
@@ -2153,28 +2048,21 @@
                 <w:b/>
                 <w:lang w:val="en-US" w:eastAsia="ja-JP"/>
               </w:rPr>
-              <w:t xml:space="preserve"> </w:t>
-            </w:r>
-            <w:r>
+              <w:t xml:space="preserve"> Design Specification:</w:t>
+            </w:r>
+          </w:p>
+          <w:p>
+            <w:pPr>
               <w:rPr>
                 <w:b/>
                 <w:lang w:val="en-US" w:eastAsia="ja-JP"/>
               </w:rPr>
-              <w:t>Design Specification:</w:t>
-            </w:r>
-          </w:p>
-          <w:p>
-            <w:pPr>
+            </w:pPr>
+            <w:r>
               <w:rPr>
                 <w:b/>
                 <w:lang w:val="en-US" w:eastAsia="ja-JP"/>
               </w:rPr>
-            </w:pPr>
-            <w:r>
-              <w:rPr>
-                <w:b/>
-                <w:lang w:val="en-US" w:eastAsia="ja-JP"/>
-              </w:rPr>
               <w:t>Design Specification:</w:t>
             </w:r>
           </w:p>
@@ -2259,12 +2147,6 @@
         </w:tc>
       </w:tr>
       <w:tr>
-        <w:tblPrEx>
-          <w:tblCellMar>
-            <w:top w:w="0" w:type="dxa"/>
-            <w:bottom w:w="0" w:type="dxa"/>
-          </w:tblCellMar>
-        </w:tblPrEx>
         <w:tc>
           <w:tcPr>
             <w:tcW w:w="1732" w:type="dxa"/>
@@ -2348,19 +2230,13 @@
               <w:rPr>
                 <w:rFonts w:ascii="Helvetica" w:hAnsi="Helvetica"/>
               </w:rPr>
-              <w:t>Check that after SE-TS-</w:t>
+              <w:t xml:space="preserve">Check that after SE-TS-004 has passed with </w:t>
             </w:r>
             <w:r>
               <w:rPr>
                 <w:rFonts w:ascii="Helvetica" w:hAnsi="Helvetica"/>
               </w:rPr>
               <w:lastRenderedPageBreak/>
-              <w:t xml:space="preserve">004 has passed with </w:t>
-            </w:r>
-            <w:r>
-              <w:rPr>
-                <w:rFonts w:ascii="Helvetica" w:hAnsi="Helvetica"/>
-              </w:rPr>
               <w:t>valid data and valid sign up data has been added, that the user can now log-in. This tests whether the sign-up data has been processed properly.</w:t>
             </w:r>
           </w:p>
@@ -2391,106 +2267,78 @@
                 <w:rFonts w:ascii="Helvetica" w:hAnsi="Helvetica"/>
               </w:rPr>
               <w:lastRenderedPageBreak/>
-              <w:t xml:space="preserve">Sign up data at </w:t>
+              <w:t>Sign up data at registration.</w:t>
+            </w:r>
+          </w:p>
+        </w:tc>
+        <w:tc>
+          <w:tcPr>
+            <w:tcW w:w="2984" w:type="dxa"/>
+            <w:tcBorders>
+              <w:left w:val="single" w:sz="2" w:space="0" w:color="000000"/>
+              <w:bottom w:val="single" w:sz="2" w:space="0" w:color="000000"/>
+            </w:tcBorders>
+            <w:tcMar>
+              <w:top w:w="55" w:type="dxa"/>
+              <w:left w:w="55" w:type="dxa"/>
+              <w:bottom w:w="55" w:type="dxa"/>
+              <w:right w:w="55" w:type="dxa"/>
+            </w:tcMar>
+          </w:tcPr>
+          <w:p>
+            <w:pPr>
+              <w:pStyle w:val="TableContents"/>
+              <w:rPr>
+                <w:rFonts w:ascii="Helvetica" w:hAnsi="Helvetica"/>
+              </w:rPr>
+            </w:pPr>
+            <w:r>
+              <w:rPr>
+                <w:rFonts w:ascii="Helvetica" w:hAnsi="Helvetica"/>
+              </w:rPr>
+              <w:t>User should be directed to their new home page.</w:t>
+            </w:r>
+          </w:p>
+        </w:tc>
+        <w:tc>
+          <w:tcPr>
+            <w:tcW w:w="2582" w:type="dxa"/>
+            <w:tcBorders>
+              <w:left w:val="single" w:sz="2" w:space="0" w:color="000000"/>
+              <w:bottom w:val="single" w:sz="2" w:space="0" w:color="000000"/>
+              <w:right w:val="single" w:sz="2" w:space="0" w:color="000000"/>
+            </w:tcBorders>
+            <w:tcMar>
+              <w:top w:w="55" w:type="dxa"/>
+              <w:left w:w="55" w:type="dxa"/>
+              <w:bottom w:w="55" w:type="dxa"/>
+              <w:right w:w="55" w:type="dxa"/>
+            </w:tcMar>
+          </w:tcPr>
+          <w:p>
+            <w:pPr>
+              <w:pStyle w:val="TableContents"/>
+              <w:rPr>
+                <w:rFonts w:ascii="Helvetica" w:hAnsi="Helvetica"/>
+              </w:rPr>
+            </w:pPr>
+            <w:r>
+              <w:rPr>
+                <w:rFonts w:ascii="Helvetica" w:hAnsi="Helvetica"/>
+              </w:rPr>
+              <w:t xml:space="preserve">After registration, user should be able to </w:t>
             </w:r>
             <w:r>
               <w:rPr>
                 <w:rFonts w:ascii="Helvetica" w:hAnsi="Helvetica"/>
               </w:rPr>
               <w:lastRenderedPageBreak/>
-              <w:t>registration.</w:t>
-            </w:r>
-          </w:p>
-        </w:tc>
-        <w:tc>
-          <w:tcPr>
-            <w:tcW w:w="2984" w:type="dxa"/>
-            <w:tcBorders>
-              <w:left w:val="single" w:sz="2" w:space="0" w:color="000000"/>
-              <w:bottom w:val="single" w:sz="2" w:space="0" w:color="000000"/>
-            </w:tcBorders>
-            <w:tcMar>
-              <w:top w:w="55" w:type="dxa"/>
-              <w:left w:w="55" w:type="dxa"/>
-              <w:bottom w:w="55" w:type="dxa"/>
-              <w:right w:w="55" w:type="dxa"/>
-            </w:tcMar>
-          </w:tcPr>
-          <w:p>
-            <w:pPr>
-              <w:pStyle w:val="TableContents"/>
-              <w:rPr>
-                <w:rFonts w:ascii="Helvetica" w:hAnsi="Helvetica"/>
-              </w:rPr>
-            </w:pPr>
-            <w:r>
-              <w:rPr>
-                <w:rFonts w:ascii="Helvetica" w:hAnsi="Helvetica"/>
-              </w:rPr>
-              <w:lastRenderedPageBreak/>
-              <w:t xml:space="preserve">User should be directed to </w:t>
-            </w:r>
-            <w:r>
-              <w:rPr>
-                <w:rFonts w:ascii="Helvetica" w:hAnsi="Helvetica"/>
-              </w:rPr>
-              <w:lastRenderedPageBreak/>
-              <w:t>their new home page.</w:t>
-            </w:r>
-          </w:p>
-        </w:tc>
-        <w:tc>
-          <w:tcPr>
-            <w:tcW w:w="2582" w:type="dxa"/>
-            <w:tcBorders>
-              <w:left w:val="single" w:sz="2" w:space="0" w:color="000000"/>
-              <w:bottom w:val="single" w:sz="2" w:space="0" w:color="000000"/>
-              <w:right w:val="single" w:sz="2" w:space="0" w:color="000000"/>
-            </w:tcBorders>
-            <w:tcMar>
-              <w:top w:w="55" w:type="dxa"/>
-              <w:left w:w="55" w:type="dxa"/>
-              <w:bottom w:w="55" w:type="dxa"/>
-              <w:right w:w="55" w:type="dxa"/>
-            </w:tcMar>
-          </w:tcPr>
-          <w:p>
-            <w:pPr>
-              <w:pStyle w:val="TableContents"/>
-              <w:rPr>
-                <w:rFonts w:ascii="Helvetica" w:hAnsi="Helvetica"/>
-              </w:rPr>
-            </w:pPr>
-            <w:r>
-              <w:rPr>
-                <w:rFonts w:ascii="Helvetica" w:hAnsi="Helvetica"/>
-              </w:rPr>
-              <w:lastRenderedPageBreak/>
-              <w:t xml:space="preserve">After registration, user </w:t>
-            </w:r>
-            <w:r>
-              <w:rPr>
-                <w:rFonts w:ascii="Helvetica" w:hAnsi="Helvetica"/>
-              </w:rPr>
-              <w:lastRenderedPageBreak/>
-              <w:t xml:space="preserve">should </w:t>
-            </w:r>
-            <w:r>
-              <w:rPr>
-                <w:rFonts w:ascii="Helvetica" w:hAnsi="Helvetica"/>
-              </w:rPr>
-              <w:t>be able to access the log-in page, log-in with their details and be re-directed to their home-page.</w:t>
+              <w:t>access the log-in page, log-in with their details and be re-directed to their home-page.</w:t>
             </w:r>
           </w:p>
         </w:tc>
       </w:tr>
       <w:tr>
-        <w:tblPrEx>
-          <w:tblCellMar>
-            <w:top w:w="0" w:type="dxa"/>
-            <w:bottom w:w="0" w:type="dxa"/>
-          </w:tblCellMar>
-        </w:tblPrEx>
         <w:tc>
           <w:tcPr>
             <w:tcW w:w="1732" w:type="dxa"/>
@@ -2604,13 +2452,7 @@
               <w:rPr>
                 <w:rFonts w:ascii="Helvetica" w:hAnsi="Helvetica"/>
               </w:rPr>
-              <w:t>Initial test would use pre-generated test data, actual system t</w:t>
-            </w:r>
-            <w:r>
-              <w:rPr>
-                <w:rFonts w:ascii="Helvetica" w:hAnsi="Helvetica"/>
-              </w:rPr>
-              <w:t>est will use data obtained via interaction between users.</w:t>
+              <w:t>Initial test would use pre-generated test data, actual system test will use data obtained via interaction between users.</w:t>
             </w:r>
           </w:p>
         </w:tc>
@@ -2675,12 +2517,6 @@
         </w:tc>
       </w:tr>
       <w:tr>
-        <w:tblPrEx>
-          <w:tblCellMar>
-            <w:top w:w="0" w:type="dxa"/>
-            <w:bottom w:w="0" w:type="dxa"/>
-          </w:tblCellMar>
-        </w:tblPrEx>
         <w:tc>
           <w:tcPr>
             <w:tcW w:w="1732" w:type="dxa"/>
@@ -2764,13 +2600,7 @@
               <w:rPr>
                 <w:rFonts w:ascii="Helvetica" w:hAnsi="Helvetica"/>
               </w:rPr>
-              <w:t xml:space="preserve">Check </w:t>
-            </w:r>
-            <w:r>
-              <w:rPr>
-                <w:rFonts w:ascii="Helvetica" w:hAnsi="Helvetica"/>
-              </w:rPr>
-              <w:t>that user's home page displays a list of monsters with the correct monsters.</w:t>
+              <w:t>Check that user's home page displays a list of monsters with the correct monsters.</w:t>
             </w:r>
           </w:p>
         </w:tc>
@@ -2828,13 +2658,7 @@
               <w:rPr>
                 <w:rFonts w:ascii="Helvetica" w:hAnsi="Helvetica"/>
               </w:rPr>
-              <w:t>Monster list will be displayed on homepa</w:t>
-            </w:r>
-            <w:r>
-              <w:rPr>
-                <w:rFonts w:ascii="Helvetica" w:hAnsi="Helvetica"/>
-              </w:rPr>
-              <w:t>ge with correct friends.</w:t>
+              <w:t>Monster list will be displayed on homepage with correct friends.</w:t>
             </w:r>
           </w:p>
         </w:tc>
@@ -2870,12 +2694,6 @@
         </w:tc>
       </w:tr>
       <w:tr>
-        <w:tblPrEx>
-          <w:tblCellMar>
-            <w:top w:w="0" w:type="dxa"/>
-            <w:bottom w:w="0" w:type="dxa"/>
-          </w:tblCellMar>
-        </w:tblPrEx>
         <w:tc>
           <w:tcPr>
             <w:tcW w:w="1732" w:type="dxa"/>
@@ -2959,13 +2777,7 @@
               <w:rPr>
                 <w:rFonts w:ascii="Helvetica" w:hAnsi="Helvetica"/>
               </w:rPr>
-              <w:t xml:space="preserve">Check that when user is first registered they are provided with a new basic monster and a small cash </w:t>
-            </w:r>
-            <w:r>
-              <w:rPr>
-                <w:rFonts w:ascii="Helvetica" w:hAnsi="Helvetica"/>
-              </w:rPr>
-              <w:t>value.</w:t>
+              <w:t>Check that when user is first registered they are provided with a new basic monster and a small cash value.</w:t>
             </w:r>
           </w:p>
         </w:tc>
@@ -3068,12 +2880,6 @@
         </w:tc>
       </w:tr>
       <w:tr>
-        <w:tblPrEx>
-          <w:tblCellMar>
-            <w:top w:w="0" w:type="dxa"/>
-            <w:bottom w:w="0" w:type="dxa"/>
-          </w:tblCellMar>
-        </w:tblPrEx>
         <w:trPr>
           <w:trHeight w:val="1943"/>
         </w:trPr>
@@ -3190,13 +2996,7 @@
               <w:rPr>
                 <w:rFonts w:ascii="Helvetica" w:hAnsi="Helvetica"/>
               </w:rPr>
-              <w:t>The initial test will shorten the amount of time that ageing and death can occur in. The actual system test will take place in real-time using</w:t>
-            </w:r>
-            <w:r>
-              <w:rPr>
-                <w:rFonts w:ascii="Helvetica" w:hAnsi="Helvetica"/>
-              </w:rPr>
-              <w:t xml:space="preserve"> the algorithm contained within the program.</w:t>
+              <w:t>The initial test will shorten the amount of time that ageing and death can occur in. The actual system test will take place in real-time using the algorithm contained within the program.</w:t>
             </w:r>
           </w:p>
         </w:tc>
@@ -3256,24 +3056,12 @@
               <w:rPr>
                 <w:rFonts w:ascii="Helvetica" w:hAnsi="Helvetica"/>
               </w:rPr>
-              <w:t>After a pre-determined amount of time, the monster will die. Between its creation and death the monster should also signs of ageing</w:t>
-            </w:r>
-            <w:r>
-              <w:rPr>
-                <w:rFonts w:ascii="Helvetica" w:hAnsi="Helvetica"/>
-              </w:rPr>
-              <w:t>, such as change of age, value and characteristics.</w:t>
+              <w:t>After a pre-determined amount of time, the monster will die. Between its creation and death the monster should also signs of ageing, such as change of age, value and characteristics.</w:t>
             </w:r>
           </w:p>
         </w:tc>
       </w:tr>
       <w:tr>
-        <w:tblPrEx>
-          <w:tblCellMar>
-            <w:top w:w="0" w:type="dxa"/>
-            <w:bottom w:w="0" w:type="dxa"/>
-          </w:tblCellMar>
-        </w:tblPrEx>
         <w:tc>
           <w:tcPr>
             <w:tcW w:w="1732" w:type="dxa"/>
@@ -3386,13 +3174,7 @@
               <w:rPr>
                 <w:rFonts w:ascii="Helvetica" w:hAnsi="Helvetica"/>
               </w:rPr>
-              <w:t xml:space="preserve">Initial test would use pre-generated test data, actual system test will use data obtained via </w:t>
-            </w:r>
-            <w:r>
-              <w:rPr>
-                <w:rFonts w:ascii="Helvetica" w:hAnsi="Helvetica"/>
-              </w:rPr>
-              <w:t>interaction with the system and other users.</w:t>
+              <w:t>Initial test would use pre-generated test data, actual system test will use data obtained via interaction with the system and other users.</w:t>
             </w:r>
           </w:p>
         </w:tc>
@@ -3457,12 +3239,6 @@
         </w:tc>
       </w:tr>
       <w:tr>
-        <w:tblPrEx>
-          <w:tblCellMar>
-            <w:top w:w="0" w:type="dxa"/>
-            <w:bottom w:w="0" w:type="dxa"/>
-          </w:tblCellMar>
-        </w:tblPrEx>
         <w:tc>
           <w:tcPr>
             <w:tcW w:w="1732" w:type="dxa"/>
@@ -3575,13 +3351,7 @@
               <w:rPr>
                 <w:rFonts w:ascii="Helvetica" w:hAnsi="Helvetica"/>
               </w:rPr>
-              <w:t>Initial test would use pre-generated test data, actual system test will use data obtained via interaction with the system and other users</w:t>
-            </w:r>
-            <w:r>
-              <w:rPr>
-                <w:rFonts w:ascii="Helvetica" w:hAnsi="Helvetica"/>
-              </w:rPr>
-              <w:t xml:space="preserve">. User should be able to select one of their own </w:t>
+              <w:t xml:space="preserve">Initial test would use pre-generated test data, actual system test will use data obtained via interaction with the system and other users. User should be able to select one of their own </w:t>
             </w:r>
             <w:r>
               <w:rPr>
@@ -3648,13 +3418,7 @@
               <w:rPr>
                 <w:rFonts w:ascii="Helvetica" w:hAnsi="Helvetica"/>
               </w:rPr>
-              <w:t xml:space="preserve">If the user is able to select a monster, issue a challenge </w:t>
-            </w:r>
-            <w:r>
-              <w:rPr>
-                <w:rFonts w:ascii="Helvetica" w:hAnsi="Helvetica"/>
-              </w:rPr>
-              <w:t>to a friend on their friends list and that challenge appears on the selected friend's challenge list, this test has passed.</w:t>
+              <w:t>If the user is able to select a monster, issue a challenge to a friend on their friends list and that challenge appears on the selected friend's challenge list, this test has passed.</w:t>
             </w:r>
           </w:p>
           <w:p>
@@ -3716,12 +3480,6 @@
         </w:tc>
       </w:tr>
       <w:tr>
-        <w:tblPrEx>
-          <w:tblCellMar>
-            <w:top w:w="0" w:type="dxa"/>
-            <w:bottom w:w="0" w:type="dxa"/>
-          </w:tblCellMar>
-        </w:tblPrEx>
         <w:tc>
           <w:tcPr>
             <w:tcW w:w="1732" w:type="dxa"/>
@@ -3894,24 +3652,12 @@
               <w:rPr>
                 <w:rFonts w:ascii="Helvetica" w:hAnsi="Helvetica"/>
               </w:rPr>
-              <w:t>A battle report page appears confirming a w</w:t>
-            </w:r>
-            <w:r>
-              <w:rPr>
-                <w:rFonts w:ascii="Helvetica" w:hAnsi="Helvetica"/>
-              </w:rPr>
-              <w:t>inner has been declared and it displays the chosen winner. If this occurs, the test is passed.</w:t>
+              <w:t>A battle report page appears confirming a winner has been declared and it displays the chosen winner. If this occurs, the test is passed.</w:t>
             </w:r>
           </w:p>
         </w:tc>
       </w:tr>
       <w:tr>
-        <w:tblPrEx>
-          <w:tblCellMar>
-            <w:top w:w="0" w:type="dxa"/>
-            <w:bottom w:w="0" w:type="dxa"/>
-          </w:tblCellMar>
-        </w:tblPrEx>
         <w:tc>
           <w:tcPr>
             <w:tcW w:w="1732" w:type="dxa"/>
@@ -4067,13 +3813,7 @@
               <w:rPr>
                 <w:rFonts w:ascii="Helvetica" w:hAnsi="Helvetica"/>
               </w:rPr>
-              <w:t xml:space="preserve">Cash pile </w:t>
-            </w:r>
-            <w:r>
-              <w:rPr>
-                <w:rFonts w:ascii="Helvetica" w:hAnsi="Helvetica"/>
-              </w:rPr>
-              <w:t>of winner should change.</w:t>
+              <w:t>Cash pile of winner should change.</w:t>
             </w:r>
           </w:p>
         </w:tc>
@@ -4109,12 +3849,6 @@
         </w:tc>
       </w:tr>
       <w:tr>
-        <w:tblPrEx>
-          <w:tblCellMar>
-            <w:top w:w="0" w:type="dxa"/>
-            <w:bottom w:w="0" w:type="dxa"/>
-          </w:tblCellMar>
-        </w:tblPrEx>
         <w:tc>
           <w:tcPr>
             <w:tcW w:w="1732" w:type="dxa"/>
@@ -4227,13 +3961,7 @@
               <w:rPr>
                 <w:rFonts w:ascii="Helvetica" w:hAnsi="Helvetica"/>
               </w:rPr>
-              <w:t xml:space="preserve">User will enter email </w:t>
-            </w:r>
-            <w:r>
-              <w:rPr>
-                <w:rFonts w:ascii="Helvetica" w:hAnsi="Helvetica"/>
-              </w:rPr>
-              <w:t>address of another user. Other user will be sent a friend request.</w:t>
+              <w:t>User will enter email address of another user. Other user will be sent a friend request.</w:t>
             </w:r>
           </w:p>
         </w:tc>
@@ -4306,13 +4034,7 @@
               <w:rPr>
                 <w:rFonts w:ascii="Helvetica" w:hAnsi="Helvetica"/>
               </w:rPr>
-              <w:t>If the request is displayed in the other user's requests, it is accepted and the user is displayed, the test is pass</w:t>
-            </w:r>
-            <w:r>
-              <w:rPr>
-                <w:rFonts w:ascii="Helvetica" w:hAnsi="Helvetica"/>
-              </w:rPr>
-              <w:t>ed. It is also passed if the user sends a request and upon reject the friend does not appear in the friend list.</w:t>
+              <w:t>If the request is displayed in the other user's requests, it is accepted and the user is displayed, the test is passed. It is also passed if the user sends a request and upon reject the friend does not appear in the friend list.</w:t>
             </w:r>
           </w:p>
           <w:p>
@@ -4326,12 +4048,6 @@
         </w:tc>
       </w:tr>
       <w:tr>
-        <w:tblPrEx>
-          <w:tblCellMar>
-            <w:top w:w="0" w:type="dxa"/>
-            <w:bottom w:w="0" w:type="dxa"/>
-          </w:tblCellMar>
-        </w:tblPrEx>
         <w:tc>
           <w:tcPr>
             <w:tcW w:w="1732" w:type="dxa"/>
@@ -4459,13 +4175,7 @@
                 <w:rFonts w:ascii="Helvetica" w:hAnsi="Helvetica"/>
               </w:rPr>
               <w:lastRenderedPageBreak/>
-              <w:t>and will at</w:t>
-            </w:r>
-            <w:r>
-              <w:rPr>
-                <w:rFonts w:ascii="Helvetica" w:hAnsi="Helvetica"/>
-              </w:rPr>
-              <w:t>tempt to buy a friend's monster which is displayed as being for sale.</w:t>
+              <w:t>and will attempt to buy a friend's monster which is displayed as being for sale.</w:t>
             </w:r>
           </w:p>
         </w:tc>
@@ -4540,13 +4250,7 @@
                 <w:rFonts w:ascii="Helvetica" w:hAnsi="Helvetica"/>
               </w:rPr>
               <w:lastRenderedPageBreak/>
-              <w:t>from the seller's list and appears in buyer's list, the</w:t>
-            </w:r>
-            <w:r>
-              <w:rPr>
-                <w:rFonts w:ascii="Helvetica" w:hAnsi="Helvetica"/>
-              </w:rPr>
-              <w:t>n the test is passed.</w:t>
+              <w:t>from the seller's list and appears in buyer's list, then the test is passed.</w:t>
             </w:r>
           </w:p>
           <w:p>
@@ -4592,12 +4296,6 @@
         </w:tc>
       </w:tr>
       <w:tr>
-        <w:tblPrEx>
-          <w:tblCellMar>
-            <w:top w:w="0" w:type="dxa"/>
-            <w:bottom w:w="0" w:type="dxa"/>
-          </w:tblCellMar>
-        </w:tblPrEx>
         <w:tc>
           <w:tcPr>
             <w:tcW w:w="1732" w:type="dxa"/>
@@ -4711,13 +4409,7 @@
               <w:rPr>
                 <w:rFonts w:ascii="Helvetica" w:hAnsi="Helvetica"/>
               </w:rPr>
-              <w:t xml:space="preserve">User will place a monster up for breeding. One of the user's friends will try to buy that </w:t>
-            </w:r>
-            <w:r>
-              <w:rPr>
-                <w:rFonts w:ascii="Helvetica" w:hAnsi="Helvetica"/>
-              </w:rPr>
-              <w:t>monster for breeding.</w:t>
+              <w:t>User will place a monster up for breeding. One of the user's friends will try to buy that monster for breeding.</w:t>
             </w:r>
           </w:p>
         </w:tc>
@@ -4782,12 +4474,6 @@
         </w:tc>
       </w:tr>
       <w:tr>
-        <w:tblPrEx>
-          <w:tblCellMar>
-            <w:top w:w="0" w:type="dxa"/>
-            <w:bottom w:w="0" w:type="dxa"/>
-          </w:tblCellMar>
-        </w:tblPrEx>
         <w:tc>
           <w:tcPr>
             <w:tcW w:w="1732" w:type="dxa"/>
@@ -4966,13 +4652,7 @@
               <w:rPr>
                 <w:rFonts w:ascii="Helvetica" w:hAnsi="Helvetica"/>
               </w:rPr>
-              <w:t>u</w:t>
-            </w:r>
-            <w:r>
-              <w:rPr>
-                <w:rFonts w:ascii="Helvetica" w:hAnsi="Helvetica"/>
-              </w:rPr>
-              <w:t>ser can</w:t>
+              <w:t>user can</w:t>
             </w:r>
             <w:proofErr w:type="gramEnd"/>
             <w:r>
@@ -4985,12 +4665,6 @@
         </w:tc>
       </w:tr>
       <w:tr>
-        <w:tblPrEx>
-          <w:tblCellMar>
-            <w:top w:w="0" w:type="dxa"/>
-            <w:bottom w:w="0" w:type="dxa"/>
-          </w:tblCellMar>
-        </w:tblPrEx>
         <w:tc>
           <w:tcPr>
             <w:tcW w:w="1732" w:type="dxa"/>
@@ -5162,24 +4836,12 @@
               <w:rPr>
                 <w:rFonts w:ascii="Helvetica" w:hAnsi="Helvetica"/>
               </w:rPr>
-              <w:t>If the start-up page contains area that would give the user</w:t>
-            </w:r>
-            <w:r>
-              <w:rPr>
-                <w:rFonts w:ascii="Helvetica" w:hAnsi="Helvetica"/>
-              </w:rPr>
-              <w:t xml:space="preserve"> the ability to register or log-in, the test is passed.</w:t>
+              <w:t>If the start-up page contains area that would give the user the ability to register or log-in, the test is passed.</w:t>
             </w:r>
           </w:p>
         </w:tc>
       </w:tr>
       <w:tr>
-        <w:tblPrEx>
-          <w:tblCellMar>
-            <w:top w:w="0" w:type="dxa"/>
-            <w:bottom w:w="0" w:type="dxa"/>
-          </w:tblCellMar>
-        </w:tblPrEx>
         <w:tc>
           <w:tcPr>
             <w:tcW w:w="1732" w:type="dxa"/>
@@ -5321,13 +4983,7 @@
               <w:rPr>
                 <w:rFonts w:ascii="Helvetica" w:hAnsi="Helvetica"/>
               </w:rPr>
-              <w:t>User should be ret</w:t>
-            </w:r>
-            <w:r>
-              <w:rPr>
-                <w:rFonts w:ascii="Helvetica" w:hAnsi="Helvetica"/>
-              </w:rPr>
-              <w:t>urned to the start-up page.</w:t>
+              <w:t>User should be returned to the start-up page.</w:t>
             </w:r>
           </w:p>
         </w:tc>
@@ -5370,12 +5026,6 @@
         </w:tc>
       </w:tr>
       <w:tr>
-        <w:tblPrEx>
-          <w:tblCellMar>
-            <w:top w:w="0" w:type="dxa"/>
-            <w:bottom w:w="0" w:type="dxa"/>
-          </w:tblCellMar>
-        </w:tblPrEx>
         <w:tc>
           <w:tcPr>
             <w:tcW w:w="1732" w:type="dxa"/>
@@ -5460,13 +5110,7 @@
               <w:rPr>
                 <w:rFonts w:ascii="Helvetica" w:hAnsi="Helvetica"/>
               </w:rPr>
-              <w:t xml:space="preserve">Whilst using the game, the user should be able to see a friends list, a monster list and any </w:t>
-            </w:r>
-            <w:r>
-              <w:rPr>
-                <w:rFonts w:ascii="Helvetica" w:hAnsi="Helvetica"/>
-              </w:rPr>
-              <w:t>requests and challenges they may have.</w:t>
+              <w:t>Whilst using the game, the user should be able to see a friends list, a monster list and any requests and challenges they may have.</w:t>
             </w:r>
           </w:p>
         </w:tc>
@@ -5600,12 +5244,6 @@
         </w:tc>
       </w:tr>
       <w:tr>
-        <w:tblPrEx>
-          <w:tblCellMar>
-            <w:top w:w="0" w:type="dxa"/>
-            <w:bottom w:w="0" w:type="dxa"/>
-          </w:tblCellMar>
-        </w:tblPrEx>
         <w:tc>
           <w:tcPr>
             <w:tcW w:w="1732" w:type="dxa"/>
@@ -5689,13 +5327,7 @@
               <w:rPr>
                 <w:rFonts w:ascii="Helvetica" w:hAnsi="Helvetica"/>
               </w:rPr>
-              <w:t>After a battle, the loser's monster should be removed from their mon</w:t>
-            </w:r>
-            <w:r>
-              <w:rPr>
-                <w:rFonts w:ascii="Helvetica" w:hAnsi="Helvetica"/>
-              </w:rPr>
-              <w:t>ster list. The winner's monster should be updated with any injuries that may have occurred.</w:t>
+              <w:t>After a battle, the loser's monster should be removed from their monster list. The winner's monster should be updated with any injuries that may have occurred.</w:t>
             </w:r>
           </w:p>
         </w:tc>
@@ -5783,24 +5415,12 @@
               <w:rPr>
                 <w:rFonts w:ascii="Helvetica" w:hAnsi="Helvetica"/>
               </w:rPr>
-              <w:t>If the lists have updated as required, the test is p</w:t>
-            </w:r>
-            <w:r>
-              <w:rPr>
-                <w:rFonts w:ascii="Helvetica" w:hAnsi="Helvetica"/>
-              </w:rPr>
-              <w:t>assed.</w:t>
+              <w:t>If the lists have updated as required, the test is passed.</w:t>
             </w:r>
           </w:p>
         </w:tc>
       </w:tr>
       <w:tr>
-        <w:tblPrEx>
-          <w:tblCellMar>
-            <w:top w:w="0" w:type="dxa"/>
-            <w:bottom w:w="0" w:type="dxa"/>
-          </w:tblCellMar>
-        </w:tblPrEx>
         <w:tc>
           <w:tcPr>
             <w:tcW w:w="1732" w:type="dxa"/>
@@ -5913,13 +5533,7 @@
               <w:rPr>
                 <w:rFonts w:ascii="Helvetica" w:hAnsi="Helvetica"/>
               </w:rPr>
-              <w:t xml:space="preserve">Initial test would use pre-generated test data, actual system test will use data obtained via interaction with the </w:t>
-            </w:r>
-            <w:r>
-              <w:rPr>
-                <w:rFonts w:ascii="Helvetica" w:hAnsi="Helvetica"/>
-              </w:rPr>
-              <w:t>system and other users.</w:t>
+              <w:t>Initial test would use pre-generated test data, actual system test will use data obtained via interaction with the system and other users.</w:t>
             </w:r>
           </w:p>
         </w:tc>
@@ -5984,12 +5598,6 @@
         </w:tc>
       </w:tr>
       <w:tr>
-        <w:tblPrEx>
-          <w:tblCellMar>
-            <w:top w:w="0" w:type="dxa"/>
-            <w:bottom w:w="0" w:type="dxa"/>
-          </w:tblCellMar>
-        </w:tblPrEx>
         <w:tc>
           <w:tcPr>
             <w:tcW w:w="1732" w:type="dxa"/>
@@ -6073,13 +5681,7 @@
               <w:rPr>
                 <w:rFonts w:ascii="Helvetica" w:hAnsi="Helvetica"/>
               </w:rPr>
-              <w:t>User should not be able to detect any noticeable lag while using the webs</w:t>
-            </w:r>
-            <w:r>
-              <w:rPr>
-                <w:rFonts w:ascii="Helvetica" w:hAnsi="Helvetica"/>
-              </w:rPr>
-              <w:t>ite.</w:t>
+              <w:t>User should not be able to detect any noticeable lag while using the website.</w:t>
             </w:r>
           </w:p>
         </w:tc>
@@ -6180,12 +5782,6 @@
         </w:tc>
       </w:tr>
       <w:tr>
-        <w:tblPrEx>
-          <w:tblCellMar>
-            <w:top w:w="0" w:type="dxa"/>
-            <w:bottom w:w="0" w:type="dxa"/>
-          </w:tblCellMar>
-        </w:tblPrEx>
         <w:tc>
           <w:tcPr>
             <w:tcW w:w="1732" w:type="dxa"/>
@@ -6270,13 +5866,7 @@
               <w:rPr>
                 <w:rFonts w:ascii="Helvetica" w:hAnsi="Helvetica"/>
               </w:rPr>
-              <w:t xml:space="preserve">Website should run on </w:t>
-            </w:r>
-            <w:r>
-              <w:rPr>
-                <w:rFonts w:ascii="Helvetica" w:hAnsi="Helvetica"/>
-              </w:rPr>
-              <w:t>all standard browsers.</w:t>
+              <w:t>Website should run on all standard browsers.</w:t>
             </w:r>
           </w:p>
         </w:tc>
@@ -6378,12 +5968,6 @@
         </w:tc>
       </w:tr>
       <w:tr>
-        <w:tblPrEx>
-          <w:tblCellMar>
-            <w:top w:w="0" w:type="dxa"/>
-            <w:bottom w:w="0" w:type="dxa"/>
-          </w:tblCellMar>
-        </w:tblPrEx>
         <w:tc>
           <w:tcPr>
             <w:tcW w:w="1732" w:type="dxa"/>
@@ -6467,13 +6051,7 @@
               <w:rPr>
                 <w:rFonts w:ascii="Helvetica" w:hAnsi="Helvetica"/>
               </w:rPr>
-              <w:t>Check that sign-up details</w:t>
-            </w:r>
-            <w:r>
-              <w:rPr>
-                <w:rFonts w:ascii="Helvetica" w:hAnsi="Helvetica"/>
-              </w:rPr>
-              <w:t xml:space="preserve"> are valid at registration.</w:t>
+              <w:t>Check that sign-up details are valid at registration.</w:t>
             </w:r>
           </w:p>
         </w:tc>
@@ -6603,12 +6181,6 @@
         </w:tc>
       </w:tr>
       <w:tr>
-        <w:tblPrEx>
-          <w:tblCellMar>
-            <w:top w:w="0" w:type="dxa"/>
-            <w:bottom w:w="0" w:type="dxa"/>
-          </w:tblCellMar>
-        </w:tblPrEx>
         <w:tc>
           <w:tcPr>
             <w:tcW w:w="1732" w:type="dxa"/>
@@ -6848,12 +6420,6 @@
         </w:tc>
       </w:tr>
       <w:tr>
-        <w:tblPrEx>
-          <w:tblCellMar>
-            <w:top w:w="0" w:type="dxa"/>
-            <w:bottom w:w="0" w:type="dxa"/>
-          </w:tblCellMar>
-        </w:tblPrEx>
         <w:tc>
           <w:tcPr>
             <w:tcW w:w="1732" w:type="dxa"/>
@@ -7071,12 +6637,6 @@
         </w:tc>
       </w:tr>
       <w:tr>
-        <w:tblPrEx>
-          <w:tblCellMar>
-            <w:top w:w="0" w:type="dxa"/>
-            <w:bottom w:w="0" w:type="dxa"/>
-          </w:tblCellMar>
-        </w:tblPrEx>
         <w:tc>
           <w:tcPr>
             <w:tcW w:w="1732" w:type="dxa"/>
@@ -7255,12 +6815,6 @@
         </w:tc>
       </w:tr>
       <w:tr>
-        <w:tblPrEx>
-          <w:tblCellMar>
-            <w:top w:w="0" w:type="dxa"/>
-            <w:bottom w:w="0" w:type="dxa"/>
-          </w:tblCellMar>
-        </w:tblPrEx>
         <w:tc>
           <w:tcPr>
             <w:tcW w:w="1732" w:type="dxa"/>
@@ -7504,12 +7058,6 @@
         </w:tc>
       </w:tr>
       <w:tr>
-        <w:tblPrEx>
-          <w:tblCellMar>
-            <w:top w:w="0" w:type="dxa"/>
-            <w:bottom w:w="0" w:type="dxa"/>
-          </w:tblCellMar>
-        </w:tblPrEx>
         <w:tc>
           <w:tcPr>
             <w:tcW w:w="1732" w:type="dxa"/>
@@ -7777,18 +7325,12 @@
         </w:tc>
       </w:tr>
       <w:tr>
-        <w:tblPrEx>
-          <w:tblCellMar>
-            <w:top w:w="0" w:type="dxa"/>
-            <w:bottom w:w="0" w:type="dxa"/>
-          </w:tblCellMar>
-        </w:tblPrEx>
         <w:tc>
           <w:tcPr>
             <w:tcW w:w="1732" w:type="dxa"/>
             <w:tcBorders>
               <w:left w:val="single" w:sz="2" w:space="0" w:color="000000"/>
-              <w:bottom w:val="single" w:sz="2" w:space="0" w:color="000000"/>
+              <w:bottom w:val="single" w:sz="4" w:space="0" w:color="auto"/>
             </w:tcBorders>
             <w:tcMar>
               <w:top w:w="55" w:type="dxa"/>
@@ -7817,7 +7359,7 @@
             <w:tcW w:w="2384" w:type="dxa"/>
             <w:tcBorders>
               <w:left w:val="single" w:sz="2" w:space="0" w:color="000000"/>
-              <w:bottom w:val="single" w:sz="2" w:space="0" w:color="000000"/>
+              <w:bottom w:val="single" w:sz="4" w:space="0" w:color="auto"/>
             </w:tcBorders>
             <w:tcMar>
               <w:top w:w="55" w:type="dxa"/>
@@ -7846,7 +7388,7 @@
             <w:tcW w:w="2816" w:type="dxa"/>
             <w:tcBorders>
               <w:left w:val="single" w:sz="2" w:space="0" w:color="000000"/>
-              <w:bottom w:val="single" w:sz="2" w:space="0" w:color="000000"/>
+              <w:bottom w:val="single" w:sz="4" w:space="0" w:color="auto"/>
             </w:tcBorders>
             <w:tcMar>
               <w:top w:w="55" w:type="dxa"/>
@@ -7882,7 +7424,7 @@
             <w:tcW w:w="2050" w:type="dxa"/>
             <w:tcBorders>
               <w:left w:val="single" w:sz="2" w:space="0" w:color="000000"/>
-              <w:bottom w:val="single" w:sz="2" w:space="0" w:color="000000"/>
+              <w:bottom w:val="single" w:sz="4" w:space="0" w:color="auto"/>
             </w:tcBorders>
             <w:tcMar>
               <w:top w:w="55" w:type="dxa"/>
@@ -7919,7 +7461,7 @@
             <w:tcW w:w="2984" w:type="dxa"/>
             <w:tcBorders>
               <w:left w:val="single" w:sz="2" w:space="0" w:color="000000"/>
-              <w:bottom w:val="single" w:sz="2" w:space="0" w:color="000000"/>
+              <w:bottom w:val="single" w:sz="4" w:space="0" w:color="auto"/>
             </w:tcBorders>
             <w:tcMar>
               <w:top w:w="55" w:type="dxa"/>
@@ -7956,7 +7498,7 @@
             <w:tcW w:w="2582" w:type="dxa"/>
             <w:tcBorders>
               <w:left w:val="single" w:sz="2" w:space="0" w:color="000000"/>
-              <w:bottom w:val="single" w:sz="2" w:space="0" w:color="000000"/>
+              <w:bottom w:val="single" w:sz="4" w:space="0" w:color="auto"/>
               <w:right w:val="single" w:sz="2" w:space="0" w:color="000000"/>
             </w:tcBorders>
             <w:tcMar>
@@ -7987,8 +7529,6 @@
               <w:lastRenderedPageBreak/>
               <w:t>appears correctly, then tests have passed.</w:t>
             </w:r>
-            <w:bookmarkStart w:id="0" w:name="_GoBack"/>
-            <w:bookmarkEnd w:id="0"/>
           </w:p>
         </w:tc>
       </w:tr>
@@ -8144,12 +7684,6 @@
         <w:gridCol w:w="1928"/>
       </w:tblGrid>
       <w:tr>
-        <w:tblPrEx>
-          <w:tblCellMar>
-            <w:top w:w="0" w:type="dxa"/>
-            <w:bottom w:w="0" w:type="dxa"/>
-          </w:tblCellMar>
-        </w:tblPrEx>
         <w:tc>
           <w:tcPr>
             <w:tcW w:w="1463" w:type="dxa"/>
@@ -8266,13 +7800,7 @@
               <w:rPr>
                 <w:rFonts w:ascii="Helvetica" w:hAnsi="Helvetica"/>
               </w:rPr>
-              <w:t xml:space="preserve">Changes made to </w:t>
-            </w:r>
-            <w:r>
-              <w:rPr>
-                <w:rFonts w:ascii="Helvetica" w:hAnsi="Helvetica"/>
-              </w:rPr>
-              <w:t>document</w:t>
+              <w:t>Changes made to document</w:t>
             </w:r>
           </w:p>
         </w:tc>
@@ -8309,12 +7837,6 @@
         </w:tc>
       </w:tr>
       <w:tr>
-        <w:tblPrEx>
-          <w:tblCellMar>
-            <w:top w:w="0" w:type="dxa"/>
-            <w:bottom w:w="0" w:type="dxa"/>
-          </w:tblCellMar>
-        </w:tblPrEx>
         <w:tc>
           <w:tcPr>
             <w:tcW w:w="1463" w:type="dxa"/>
@@ -8463,12 +7985,6 @@
         </w:tc>
       </w:tr>
       <w:tr>
-        <w:tblPrEx>
-          <w:tblCellMar>
-            <w:top w:w="0" w:type="dxa"/>
-            <w:bottom w:w="0" w:type="dxa"/>
-          </w:tblCellMar>
-        </w:tblPrEx>
         <w:tc>
           <w:tcPr>
             <w:tcW w:w="1463" w:type="dxa"/>
@@ -8617,12 +8133,6 @@
         </w:tc>
       </w:tr>
       <w:tr>
-        <w:tblPrEx>
-          <w:tblCellMar>
-            <w:top w:w="0" w:type="dxa"/>
-            <w:bottom w:w="0" w:type="dxa"/>
-          </w:tblCellMar>
-        </w:tblPrEx>
         <w:tc>
           <w:tcPr>
             <w:tcW w:w="1463" w:type="dxa"/>
@@ -8779,12 +8289,6 @@
         </w:tc>
       </w:tr>
       <w:tr>
-        <w:tblPrEx>
-          <w:tblCellMar>
-            <w:top w:w="0" w:type="dxa"/>
-            <w:bottom w:w="0" w:type="dxa"/>
-          </w:tblCellMar>
-        </w:tblPrEx>
         <w:tc>
           <w:tcPr>
             <w:tcW w:w="1463" w:type="dxa"/>
@@ -8936,12 +8440,6 @@
         </w:tc>
       </w:tr>
       <w:tr>
-        <w:tblPrEx>
-          <w:tblCellMar>
-            <w:top w:w="0" w:type="dxa"/>
-            <w:bottom w:w="0" w:type="dxa"/>
-          </w:tblCellMar>
-        </w:tblPrEx>
         <w:tc>
           <w:tcPr>
             <w:tcW w:w="1463" w:type="dxa"/>

</xml_diff>